<commit_message>
continued with pt 28
</commit_message>
<xml_diff>
--- a/manuscript/Reply to reviewers.docx
+++ b/manuscript/Reply to reviewers.docx
@@ -69,7 +69,15 @@
           <w:i/>
           <w:iCs/>
         </w:rPr>
-        <w:t xml:space="preserve"> (u/s)</w:t>
+        <w:t xml:space="preserve"> (u/s</w:t>
+      </w:r>
+      <w:proofErr w:type="gramStart"/>
+      <w:r>
+        <w:rPr>
+          <w:i/>
+          <w:iCs/>
+        </w:rPr>
+        <w:t>)</w:t>
       </w:r>
       <w:r>
         <w:rPr>
@@ -79,8 +87,17 @@
         </w:rPr>
         <w:t>2</w:t>
       </w:r>
-      <w:r>
-        <w:t xml:space="preserve">. However, This additional factor, </w:t>
+      <w:proofErr w:type="gramEnd"/>
+      <w:r>
+        <w:t xml:space="preserve">. However, </w:t>
+      </w:r>
+      <w:proofErr w:type="gramStart"/>
+      <w:r>
+        <w:t>This</w:t>
+      </w:r>
+      <w:proofErr w:type="gramEnd"/>
+      <w:r>
+        <w:t xml:space="preserve"> additional factor, </w:t>
       </w:r>
       <w:r>
         <w:rPr>
@@ -174,10 +191,7 @@
         <w:t>-U/s</w:t>
       </w:r>
       <w:r>
-        <w:t xml:space="preserve">=0.74) and therefore doesn't have a significant effect on the constraints on the population size N. Omitting it makes for a simpler argument. Note that this factor </w:t>
-      </w:r>
-      <w:r>
-        <w:t>e</w:t>
+        <w:t>=0.74) and therefore doesn't have a significant effect on the constraints on the population size N. Omitting it makes for a simpler argument. Note that this factor e</w:t>
       </w:r>
       <w:r>
         <w:rPr>
@@ -199,7 +213,31 @@
         <w:bidi w:val="0"/>
       </w:pPr>
       <w:r>
-        <w:t>Eq. 1 doesn't ignore selection. We use the MSB frequencies of ab, Ab, and Ab, which already include the effect of selection – e</w:t>
+        <w:t xml:space="preserve">Eq. 1 doesn't ignore selection. We use the MSB frequencies of </w:t>
+      </w:r>
+      <w:proofErr w:type="spellStart"/>
+      <w:r>
+        <w:t>ab</w:t>
+      </w:r>
+      <w:proofErr w:type="spellEnd"/>
+      <w:r>
+        <w:t xml:space="preserve">, </w:t>
+      </w:r>
+      <w:proofErr w:type="spellStart"/>
+      <w:r>
+        <w:t>Ab</w:t>
+      </w:r>
+      <w:proofErr w:type="spellEnd"/>
+      <w:r>
+        <w:t xml:space="preserve">, and </w:t>
+      </w:r>
+      <w:proofErr w:type="spellStart"/>
+      <w:r>
+        <w:t>Ab</w:t>
+      </w:r>
+      <w:proofErr w:type="spellEnd"/>
+      <w:r>
+        <w:t>, which already include the effect of selection – e</w:t>
       </w:r>
       <w:r>
         <w:rPr>
@@ -318,7 +356,39 @@
         <w:t>in</w:t>
       </w:r>
       <w:r>
-        <w:t>to empirical and theoretical results. Also, we marked references to reviews as such (Sniegowski et al. 2000, de Visser 2002, Denamur &amp; Matic 2006</w:t>
+        <w:t>to empirical and theoretical results. Also, we marked references to reviews as such (</w:t>
+      </w:r>
+      <w:proofErr w:type="spellStart"/>
+      <w:r>
+        <w:t>Sniegowski</w:t>
+      </w:r>
+      <w:proofErr w:type="spellEnd"/>
+      <w:r>
+        <w:t xml:space="preserve"> et al. 2000, de </w:t>
+      </w:r>
+      <w:proofErr w:type="spellStart"/>
+      <w:r>
+        <w:t>Visser</w:t>
+      </w:r>
+      <w:proofErr w:type="spellEnd"/>
+      <w:r>
+        <w:t xml:space="preserve"> 2002, </w:t>
+      </w:r>
+      <w:proofErr w:type="spellStart"/>
+      <w:r>
+        <w:t>Denamur</w:t>
+      </w:r>
+      <w:proofErr w:type="spellEnd"/>
+      <w:r>
+        <w:t xml:space="preserve"> &amp; </w:t>
+      </w:r>
+      <w:proofErr w:type="spellStart"/>
+      <w:r>
+        <w:t>Matic</w:t>
+      </w:r>
+      <w:proofErr w:type="spellEnd"/>
+      <w:r>
+        <w:t xml:space="preserve"> 2006</w:t>
       </w:r>
     </w:p>
     <w:p>
@@ -359,10 +429,15 @@
         <w:t>results on</w:t>
       </w:r>
       <w:r>
-        <w:t xml:space="preserve"> the evolution of SIM </w:t>
-      </w:r>
-      <w:r>
-        <w:t>(Ram &amp; Hadany 2012)</w:t>
+        <w:t xml:space="preserve"> the evolution of SIM (Ram &amp; </w:t>
+      </w:r>
+      <w:proofErr w:type="spellStart"/>
+      <w:r>
+        <w:t>Hadany</w:t>
+      </w:r>
+      <w:proofErr w:type="spellEnd"/>
+      <w:r>
+        <w:t xml:space="preserve"> 2012)</w:t>
       </w:r>
       <w:r>
         <w:t xml:space="preserve"> to the introduction and expanded on them in the discussion.</w:t>
@@ -404,7 +479,15 @@
         <w:bidi w:val="0"/>
       </w:pPr>
       <w:r>
-        <w:t xml:space="preserve">Appendix 1: we added a comment about the assumptions made on the model parameters; added the missing factor of 2 to the LHS of the first equation in L407; added missing &lt;&lt; in L414; added an explicit sH&lt;&lt;1 note in L432; </w:t>
+        <w:t xml:space="preserve">Appendix 1: we added a comment about the assumptions made on the model parameters; added the missing factor of 2 to the LHS of the first equation in L407; added missing &lt;&lt; in L414; added an explicit </w:t>
+      </w:r>
+      <w:proofErr w:type="spellStart"/>
+      <w:r>
+        <w:t>sH</w:t>
+      </w:r>
+      <w:proofErr w:type="spellEnd"/>
+      <w:r>
+        <w:t xml:space="preserve">&lt;&lt;1 note in L432; </w:t>
       </w:r>
       <w:r>
         <w:t>added a comment at L111 that all the simplifications can be found in the appendix and a reference to Fig S1 that shows a comparison of the analytic results and the simulation results.</w:t>
@@ -432,10 +515,7 @@
         <w:t>s</w:t>
       </w:r>
       <w:r>
-        <w:t xml:space="preserve"> </w:t>
-      </w:r>
-      <w:r>
-        <w:t xml:space="preserve">of </w:t>
+        <w:t xml:space="preserve"> of </w:t>
       </w:r>
       <w:r>
         <w:t xml:space="preserve">Fig 2, </w:t>
@@ -513,13 +593,7 @@
         <w:bidi w:val="0"/>
       </w:pPr>
       <w:r>
-        <w:t xml:space="preserve">Replace "see below" with </w:t>
-      </w:r>
-      <w:r>
-        <w:t xml:space="preserve">a </w:t>
-      </w:r>
-      <w:r>
-        <w:t>reference to section 3.3 in L 121 and L160.</w:t>
+        <w:t>Replace "see below" with a reference to section 3.3 in L 121 and L160.</w:t>
       </w:r>
     </w:p>
     <w:p>
@@ -561,179 +635,322 @@
         <w:t xml:space="preserve">Removed the </w:t>
       </w:r>
       <w:r>
+        <w:t>β</w:t>
+      </w:r>
+      <w:r>
+        <w:t>=0</w:t>
+      </w:r>
+      <w:r>
+        <w:t xml:space="preserve"> </w:t>
+      </w:r>
+      <w:r>
+        <w:t>note to avoi</w:t>
+      </w:r>
+      <w:bookmarkStart w:id="0" w:name="_GoBack"/>
+      <w:bookmarkEnd w:id="0"/>
+      <w:r>
+        <w:t>d confusion.</w:t>
+      </w:r>
+    </w:p>
+    <w:p>
+      <w:pPr>
+        <w:pStyle w:val="ListParagraph"/>
+        <w:numPr>
+          <w:ilvl w:val="0"/>
+          <w:numId w:val="1"/>
+        </w:numPr>
+        <w:bidi w:val="0"/>
+      </w:pPr>
+      <w:r>
+        <w:t>Table 1: …</w:t>
+      </w:r>
+    </w:p>
+    <w:p>
+      <w:pPr>
+        <w:pStyle w:val="ListParagraph"/>
+        <w:numPr>
+          <w:ilvl w:val="0"/>
+          <w:numId w:val="1"/>
+        </w:numPr>
+        <w:bidi w:val="0"/>
+      </w:pPr>
+      <w:proofErr w:type="spellStart"/>
+      <w:r>
+        <w:t>Lilach's</w:t>
+      </w:r>
+      <w:proofErr w:type="spellEnd"/>
+      <w:r>
+        <w:t xml:space="preserve"> email was indeed missing an 'a' after </w:t>
+      </w:r>
+      <w:proofErr w:type="gramStart"/>
+      <w:r>
+        <w:t>the 'd'</w:t>
+      </w:r>
+      <w:proofErr w:type="gramEnd"/>
+      <w:r>
+        <w:t>. Good catch!</w:t>
+      </w:r>
+    </w:p>
+    <w:p>
+      <w:pPr>
+        <w:pStyle w:val="ListParagraph"/>
+        <w:numPr>
+          <w:ilvl w:val="0"/>
+          <w:numId w:val="1"/>
+        </w:numPr>
+        <w:bidi w:val="0"/>
+      </w:pPr>
+      <w:r>
+        <w:t xml:space="preserve">Fixed typos and </w:t>
+      </w:r>
+      <w:proofErr w:type="spellStart"/>
+      <w:r>
+        <w:t>grammer</w:t>
+      </w:r>
+      <w:proofErr w:type="spellEnd"/>
+      <w:r>
+        <w:t xml:space="preserve"> in L40, L41, L75, L78, L</w:t>
+      </w:r>
+      <w:r>
+        <w:t xml:space="preserve">108, </w:t>
+      </w:r>
+      <w:proofErr w:type="gramStart"/>
+      <w:r>
+        <w:t>L126</w:t>
+      </w:r>
+      <w:proofErr w:type="gramEnd"/>
+      <w:r>
+        <w:t>-127. W</w:t>
+      </w:r>
+      <w:r>
+        <w:t>e didn't change L52 because we prefer the active voice rather than the passive one</w:t>
+      </w:r>
+      <w:r>
+        <w:t xml:space="preserve">. We left 'constraints' in L101. </w:t>
+      </w:r>
+    </w:p>
+    <w:p>
+      <w:pPr>
+        <w:bidi w:val="0"/>
+        <w:rPr>
+          <w:u w:val="single"/>
+        </w:rPr>
+      </w:pPr>
+      <w:r>
+        <w:rPr>
+          <w:u w:val="single"/>
+        </w:rPr>
+        <w:t>Reviewer 2</w:t>
+      </w:r>
+    </w:p>
+    <w:p>
+      <w:pPr>
+        <w:pStyle w:val="ListParagraph"/>
+        <w:numPr>
+          <w:ilvl w:val="0"/>
+          <w:numId w:val="1"/>
+        </w:numPr>
+        <w:bidi w:val="0"/>
+      </w:pPr>
+      <w:r>
+        <w:t xml:space="preserve">As specified above (7) we revised the model overview to emphasize that all deleterious mutations are equal in regard to both their effect on fitness and on the mutation rate. This is because, with SIM, the mutation rate is a function of the fitness and not of the number of deleterious mutations – the mutation rate is </w:t>
+      </w:r>
+      <w:r>
+        <w:rPr>
+          <w:i/>
+          <w:iCs/>
+        </w:rPr>
+        <w:t>U</w:t>
+      </w:r>
+      <w:r>
+        <w:t xml:space="preserve"> if the fitness is </w:t>
+      </w:r>
+      <w:r>
         <w:rPr>
           <w:rFonts w:ascii="Arial" w:hAnsi="Arial" w:cs="Arial"/>
         </w:rPr>
-        <w:t>β</w:t>
-      </w:r>
-      <w:r>
-        <w:rPr>
-          <w:rFonts w:ascii="Arial" w:hAnsi="Arial" w:cs="Arial"/>
-        </w:rPr>
-        <w:t>=0</w:t>
-      </w:r>
-      <w:r>
-        <w:t xml:space="preserve"> </w:t>
-      </w:r>
-      <w:r>
-        <w:t>note to avoid confusion.</w:t>
-      </w:r>
-    </w:p>
-    <w:p>
-      <w:pPr>
-        <w:pStyle w:val="ListParagraph"/>
-        <w:numPr>
-          <w:ilvl w:val="0"/>
-          <w:numId w:val="1"/>
-        </w:numPr>
-        <w:bidi w:val="0"/>
-      </w:pPr>
-      <w:r>
-        <w:t>Table 1: …</w:t>
-      </w:r>
-    </w:p>
-    <w:p>
-      <w:pPr>
-        <w:pStyle w:val="ListParagraph"/>
-        <w:numPr>
-          <w:ilvl w:val="0"/>
-          <w:numId w:val="1"/>
-        </w:numPr>
-        <w:bidi w:val="0"/>
-      </w:pPr>
-      <w:r>
-        <w:t>Lilach's email was indeed missing an 'a' after the 'd'. Good catch!</w:t>
-      </w:r>
-    </w:p>
-    <w:p>
-      <w:pPr>
-        <w:pStyle w:val="ListParagraph"/>
-        <w:numPr>
-          <w:ilvl w:val="0"/>
-          <w:numId w:val="1"/>
-        </w:numPr>
-        <w:bidi w:val="0"/>
-      </w:pPr>
-      <w:r>
-        <w:t>Fixed typos and grammer in L40, L41, L75, L78, L</w:t>
-      </w:r>
-      <w:r>
-        <w:t>108, L126-127. W</w:t>
-      </w:r>
-      <w:r>
-        <w:t>e didn't change L52 because we prefer the active voice rather than the passive one</w:t>
-      </w:r>
-      <w:r>
-        <w:t xml:space="preserve">. We left 'constraints' in L101. </w:t>
-      </w:r>
-    </w:p>
-    <w:p>
-      <w:pPr>
-        <w:bidi w:val="0"/>
-        <w:rPr>
-          <w:u w:val="single"/>
-        </w:rPr>
-      </w:pPr>
-      <w:r>
-        <w:rPr>
-          <w:u w:val="single"/>
-        </w:rPr>
-        <w:t>Reviewer 2</w:t>
-      </w:r>
-    </w:p>
-    <w:p>
-      <w:pPr>
-        <w:pStyle w:val="ListParagraph"/>
-        <w:numPr>
-          <w:ilvl w:val="0"/>
-          <w:numId w:val="1"/>
-        </w:numPr>
-        <w:bidi w:val="0"/>
-      </w:pPr>
-      <w:r>
-        <w:t xml:space="preserve">As specified above (7) we revised the model overview to emphasize that all deleterious mutations are equal in regard to both their effect on fitness and on the mutation rate. This is because, with SIM, the mutation rate is a function of the fitness and not of the number of deleterious mutations – the mutation rate is U if the fitness is </w:t>
-      </w:r>
-      <w:r>
-        <w:rPr>
-          <w:rFonts w:ascii="Arial" w:hAnsi="Arial" w:cs="Arial"/>
-        </w:rPr>
         <w:t>≥</w:t>
       </w:r>
       <w:r>
         <w:t xml:space="preserve"> 1 and </w:t>
       </w:r>
-      <w:r>
-        <w:t>τ</w:t>
-      </w:r>
-      <w:r>
+      <w:proofErr w:type="spellStart"/>
+      <w:r>
+        <w:rPr>
+          <w:i/>
+          <w:iCs/>
+        </w:rPr>
+        <w:t>τU</w:t>
+      </w:r>
+      <w:proofErr w:type="spellEnd"/>
+      <w:r>
+        <w:t xml:space="preserve"> otherwise (in section 3.3 it is </w:t>
+      </w:r>
+      <w:r>
+        <w:rPr>
+          <w:i/>
+          <w:iCs/>
+        </w:rPr>
         <w:t>U</w:t>
       </w:r>
       <w:r>
-        <w:t xml:space="preserve"> otherwise (in section 3.3 it is U if fitness is &gt; 1 and </w:t>
-      </w:r>
-      <w:r>
-        <w:t>τ</w:t>
-      </w:r>
-      <w:r>
+        <w:t xml:space="preserve"> if fitness is &gt; 1 and </w:t>
+      </w:r>
+      <w:proofErr w:type="spellStart"/>
+      <w:r>
+        <w:rPr>
+          <w:i/>
+          <w:iCs/>
+        </w:rPr>
+        <w:t>τU</w:t>
+      </w:r>
+      <w:proofErr w:type="spellEnd"/>
+      <w:r>
+        <w:t xml:space="preserve"> otherwise).</w:t>
+      </w:r>
+    </w:p>
+    <w:p>
+      <w:pPr>
+        <w:pStyle w:val="ListParagraph"/>
+        <w:numPr>
+          <w:ilvl w:val="0"/>
+          <w:numId w:val="1"/>
+        </w:numPr>
+        <w:bidi w:val="0"/>
+      </w:pPr>
+      <w:r>
+        <w:t xml:space="preserve">We </w:t>
+      </w:r>
+      <w:r>
+        <w:t xml:space="preserve">ran simulations in which the mutation rate is a continuous function of the mean fitness. We used the functions suggested by Agrawal (2002): </w:t>
+      </w:r>
+      <w:proofErr w:type="spellStart"/>
+      <w:r>
+        <w:rPr>
+          <w:i/>
+          <w:iCs/>
+        </w:rPr>
         <w:t>U</w:t>
       </w:r>
       <w:r>
-        <w:t xml:space="preserve"> otherwise).</w:t>
-      </w:r>
-    </w:p>
-    <w:p>
-      <w:pPr>
-        <w:pStyle w:val="ListParagraph"/>
-        <w:numPr>
-          <w:ilvl w:val="0"/>
-          <w:numId w:val="1"/>
-        </w:numPr>
-        <w:bidi w:val="0"/>
-      </w:pPr>
-      <w:r>
-        <w:t xml:space="preserve">We </w:t>
-      </w:r>
-      <w:r>
-        <w:t>ran simulations in which the mutation rate is a continuous function of the mean fitness. We used the functions suggested by Agrawal (2002): U</w:t>
-      </w:r>
-      <w:r>
-        <w:rPr>
+        <w:rPr>
+          <w:i/>
+          <w:iCs/>
           <w:vertAlign w:val="subscript"/>
         </w:rPr>
         <w:t>x</w:t>
       </w:r>
-      <w:r>
+      <w:proofErr w:type="spellEnd"/>
+      <w:r>
+        <w:rPr>
+          <w:i/>
+          <w:iCs/>
+        </w:rPr>
         <w:t xml:space="preserve"> = </w:t>
       </w:r>
-      <w:r>
-        <w:t>τ</w:t>
-      </w:r>
-      <w:r>
-        <w:t>U-(</w:t>
-      </w:r>
-      <w:r>
-        <w:t>τ</w:t>
-      </w:r>
-      <w:r>
-        <w:t>U - U)</w:t>
-      </w:r>
-      <w:r>
+      <w:proofErr w:type="spellStart"/>
+      <w:r>
+        <w:rPr>
+          <w:i/>
+          <w:iCs/>
+        </w:rPr>
+        <w:t>τU</w:t>
+      </w:r>
+      <w:proofErr w:type="spellEnd"/>
+      <w:r>
+        <w:rPr>
+          <w:i/>
+          <w:iCs/>
+        </w:rPr>
+        <w:t>-(</w:t>
+      </w:r>
+      <w:proofErr w:type="spellStart"/>
+      <w:r>
+        <w:rPr>
+          <w:i/>
+          <w:iCs/>
+        </w:rPr>
+        <w:t>τU</w:t>
+      </w:r>
+      <w:proofErr w:type="spellEnd"/>
+      <w:r>
+        <w:rPr>
+          <w:i/>
+          <w:iCs/>
+        </w:rPr>
+        <w:t xml:space="preserve"> - U</w:t>
+      </w:r>
+      <w:proofErr w:type="gramStart"/>
+      <w:r>
+        <w:rPr>
+          <w:i/>
+          <w:iCs/>
+        </w:rPr>
+        <w:t>)</w:t>
+      </w:r>
+      <w:proofErr w:type="spellStart"/>
+      <w:r>
+        <w:rPr>
+          <w:i/>
+          <w:iCs/>
+        </w:rPr>
         <w:t>ω</w:t>
       </w:r>
       <w:r>
         <w:rPr>
+          <w:i/>
+          <w:iCs/>
           <w:vertAlign w:val="superscript"/>
         </w:rPr>
         <w:t>xk</w:t>
       </w:r>
-      <w:r>
-        <w:t xml:space="preserve"> where x is the number of deleterious mutations, k is a curvature parameter (we used k=1/10, 1, 10, and 100), U is the baseline mutation rate used in normal mutagenesis, and </w:t>
-      </w:r>
-      <w:r>
-        <w:t>τ</w:t>
-      </w:r>
-      <w:r>
-        <w:t xml:space="preserve"> is the maximum fold-increase in mutation rate.</w:t>
+      <w:proofErr w:type="spellEnd"/>
+      <w:proofErr w:type="gramEnd"/>
+      <w:r>
+        <w:t xml:space="preserve"> where </w:t>
+      </w:r>
+      <w:r>
+        <w:rPr>
+          <w:i/>
+          <w:iCs/>
+        </w:rPr>
+        <w:t>x</w:t>
+      </w:r>
+      <w:r>
+        <w:t xml:space="preserve"> is the number of deleterious mutations, </w:t>
+      </w:r>
+      <w:r>
+        <w:rPr>
+          <w:i/>
+          <w:iCs/>
+        </w:rPr>
+        <w:t>k</w:t>
+      </w:r>
+      <w:r>
+        <w:t xml:space="preserve"> is a curvature parameter (we used </w:t>
+      </w:r>
+      <w:r>
+        <w:rPr>
+          <w:i/>
+          <w:iCs/>
+        </w:rPr>
+        <w:t>k</w:t>
+      </w:r>
+      <w:r>
+        <w:t xml:space="preserve">=1/10, 1, 10, and 100), </w:t>
+      </w:r>
+      <w:r>
+        <w:rPr>
+          <w:i/>
+          <w:iCs/>
+        </w:rPr>
+        <w:t>U</w:t>
+      </w:r>
+      <w:r>
+        <w:t xml:space="preserve"> is the baseline mutation rate used in normal mutagenesis, and </w:t>
+      </w:r>
+      <w:r>
+        <w:t>τ is the maximum fold-increase in mutation rate.</w:t>
       </w:r>
       <w:r>
         <w:t xml:space="preserve"> We present the results in </w:t>
@@ -758,16 +975,21 @@
         <w:bidi w:val="0"/>
       </w:pPr>
       <w:r>
-        <w:t>If SIM is already extinct at the environmental change, then it will not achieve adaptation; however, before the environmental change SIM isn't more likely to reach extinction than NM is, because the mutation rate of the fittest individuals is the same as in the case of NM and the population mean fitness is actually higher</w:t>
-      </w:r>
-      <w:r>
-        <w:t>. To account for the possibility that a SIM population can go to extinction while waiting for adaption, we ran competitions between NM and SIM in which SIM can indeed suffer from the increased mutation load and lose to NM</w:t>
+        <w:t>If SIM is already extinct at the environmental change, then it will not achieve adaptation; however, before the environmental change SIM isn't more likely to reach extinction than NM is, because the mutation rate of the fittest individuals is the same as in the case of NM and the population mean fitness is actually higher. To account for the possibility that a SIM population can go to extinction while waiting for adaption, we ran competitions between NM and SIM in which SIM can indeed suffer from the increased mutation load and lose to NM</w:t>
       </w:r>
       <w:r>
         <w:t xml:space="preserve"> due to a decrease of the SIM sub-population size</w:t>
       </w:r>
       <w:r>
-        <w:t>. Our simulation results show that SIM is advantageous over NM within the parameter set we inspected and that it is more likely to reach adaptation then to go to extinction. This was also done, with a simpler fitness landscape, in our previous work (Ram &amp; Hadany 2012) in which SIM and NM competed over multiple environmental changes until one of them went to extinction. In that work, SIM was introduced at 5% and was still significantly advantageous over NM and CM.</w:t>
+        <w:t xml:space="preserve">. Our simulation results show that SIM is advantageous over NM within the parameter set we inspected and that it is more likely to reach adaptation then to go to extinction. This was also done, with a simpler fitness landscape, in our previous work (Ram &amp; </w:t>
+      </w:r>
+      <w:proofErr w:type="spellStart"/>
+      <w:r>
+        <w:t>Hadany</w:t>
+      </w:r>
+      <w:proofErr w:type="spellEnd"/>
+      <w:r>
+        <w:t xml:space="preserve"> 2012) in which SIM and NM competed over multiple environmental changes until one of them went to extinction. In that work, SIM was introduced at 5% and was still significantly advantageous over NM and CM.</w:t>
       </w:r>
     </w:p>
     <w:p>
@@ -829,6 +1051,7 @@
         <w:lastRenderedPageBreak/>
         <w:t xml:space="preserve">of a double mutant </w:t>
       </w:r>
+      <w:proofErr w:type="spellStart"/>
       <w:r>
         <w:rPr>
           <w:i/>
@@ -836,6 +1059,7 @@
         </w:rPr>
         <w:t>ab</w:t>
       </w:r>
+      <w:proofErr w:type="spellEnd"/>
       <w:r>
         <w:t xml:space="preserve"> is </w:t>
       </w:r>
@@ -844,15 +1068,9 @@
           <w:i/>
           <w:iCs/>
         </w:rPr>
-        <w:t>(</w:t>
-      </w:r>
-      <w:r>
-        <w:rPr>
-          <w:i/>
-          <w:iCs/>
-        </w:rPr>
-        <w:t>µ/s</w:t>
-      </w:r>
+        <w:t>(µ/s</w:t>
+      </w:r>
+      <w:proofErr w:type="gramStart"/>
       <w:r>
         <w:rPr>
           <w:i/>
@@ -868,8 +1086,9 @@
         </w:rPr>
         <w:t>2</w:t>
       </w:r>
-      <w:r>
-        <w:t xml:space="preserve">. Multiplied by N we get the expected number of double mutants at the MSB, </w:t>
+      <w:proofErr w:type="gramEnd"/>
+      <w:r>
+        <w:t xml:space="preserve">. Multiplied by </w:t>
       </w:r>
       <w:r>
         <w:rPr>
@@ -879,11 +1098,23 @@
         <w:t>N</w:t>
       </w:r>
       <w:r>
-        <w:rPr>
-          <w:i/>
-          <w:iCs/>
-        </w:rPr>
-        <w:t>(µ/s)</w:t>
+        <w:t xml:space="preserve"> we get the expected number of double mutants at the MSB, </w:t>
+      </w:r>
+      <w:proofErr w:type="gramStart"/>
+      <w:r>
+        <w:rPr>
+          <w:i/>
+          <w:iCs/>
+        </w:rPr>
+        <w:t>N(</w:t>
+      </w:r>
+      <w:proofErr w:type="gramEnd"/>
+      <w:r>
+        <w:rPr>
+          <w:i/>
+          <w:iCs/>
+        </w:rPr>
+        <w:t>µ/s)</w:t>
       </w:r>
       <w:r>
         <w:rPr>
@@ -916,10 +1147,22 @@
           <w:i/>
           <w:iCs/>
         </w:rPr>
-        <w:t>U/g</w:t>
-      </w:r>
-      <w:r>
-        <w:t xml:space="preserve"> . The number of mutations per individual is Poisson distributed with mean </w:t>
+        <w:t>U/</w:t>
+      </w:r>
+      <w:proofErr w:type="gramStart"/>
+      <w:r>
+        <w:rPr>
+          <w:i/>
+          <w:iCs/>
+        </w:rPr>
+        <w:t>g</w:t>
+      </w:r>
+      <w:r>
+        <w:t xml:space="preserve"> .</w:t>
+      </w:r>
+      <w:proofErr w:type="gramEnd"/>
+      <w:r>
+        <w:t xml:space="preserve"> The number of mutations per individual is Poisson distributed with mean </w:t>
       </w:r>
       <w:r>
         <w:rPr>
@@ -929,26 +1172,58 @@
         <w:t>U/s</w:t>
       </w:r>
       <w:r>
-        <w:t>. The frequency of double mutants is (U/s)</w:t>
-      </w:r>
-      <w:r>
-        <w:rPr>
+        <w:t xml:space="preserve">. The frequency of double mutants is </w:t>
+      </w:r>
+      <w:r>
+        <w:rPr>
+          <w:i/>
+          <w:iCs/>
+        </w:rPr>
+        <w:t>(U/s</w:t>
+      </w:r>
+      <w:proofErr w:type="gramStart"/>
+      <w:r>
+        <w:rPr>
+          <w:i/>
+          <w:iCs/>
+        </w:rPr>
+        <w:t>)</w:t>
+      </w:r>
+      <w:r>
+        <w:rPr>
+          <w:i/>
+          <w:iCs/>
           <w:vertAlign w:val="superscript"/>
         </w:rPr>
         <w:t>2</w:t>
       </w:r>
       <w:r>
+        <w:rPr>
+          <w:i/>
+          <w:iCs/>
+        </w:rPr>
         <w:t>e</w:t>
       </w:r>
-      <w:r>
-        <w:rPr>
+      <w:proofErr w:type="gramEnd"/>
+      <w:r>
+        <w:rPr>
+          <w:i/>
+          <w:iCs/>
           <w:vertAlign w:val="superscript"/>
         </w:rPr>
         <w:t>-U/s</w:t>
       </w:r>
       <w:r>
-        <w:t xml:space="preserve">/2. For some double mutant to be the double mutant </w:t>
-      </w:r>
+        <w:rPr>
+          <w:i/>
+          <w:iCs/>
+        </w:rPr>
+        <w:t>/2</w:t>
+      </w:r>
+      <w:r>
+        <w:t xml:space="preserve">. For some double mutant to be the double mutant </w:t>
+      </w:r>
+      <w:proofErr w:type="spellStart"/>
       <w:r>
         <w:rPr>
           <w:i/>
@@ -956,6 +1231,7 @@
         </w:rPr>
         <w:t>ab</w:t>
       </w:r>
+      <w:proofErr w:type="spellEnd"/>
       <w:r>
         <w:t xml:space="preserve"> we need both mutations to be at the right locus, with probability </w:t>
       </w:r>
@@ -975,47 +1251,68 @@
         <w:t>2</w:t>
       </w:r>
       <w:r>
-        <w:t xml:space="preserve">. So we get </w:t>
-      </w:r>
-      <w:r>
-        <w:t>(U/s)</w:t>
-      </w:r>
-      <w:r>
-        <w:rPr>
+        <w:t>. So we get (</w:t>
+      </w:r>
+      <w:r>
+        <w:rPr>
+          <w:i/>
+          <w:iCs/>
+        </w:rPr>
+        <w:t>U/s</w:t>
+      </w:r>
+      <w:proofErr w:type="gramStart"/>
+      <w:r>
+        <w:rPr>
+          <w:i/>
+          <w:iCs/>
+        </w:rPr>
+        <w:t>)</w:t>
+      </w:r>
+      <w:r>
+        <w:rPr>
+          <w:i/>
+          <w:iCs/>
           <w:vertAlign w:val="superscript"/>
         </w:rPr>
         <w:t>2</w:t>
       </w:r>
       <w:r>
+        <w:rPr>
+          <w:i/>
+          <w:iCs/>
+        </w:rPr>
         <w:t>e</w:t>
       </w:r>
-      <w:r>
-        <w:rPr>
+      <w:proofErr w:type="gramEnd"/>
+      <w:r>
+        <w:rPr>
+          <w:i/>
+          <w:iCs/>
           <w:vertAlign w:val="superscript"/>
         </w:rPr>
         <w:t>-U/s</w:t>
       </w:r>
       <w:r>
-        <w:t>/2</w:t>
-      </w:r>
-      <w:r>
-        <w:t>g</w:t>
-      </w:r>
-      <w:r>
-        <w:rPr>
+        <w:rPr>
+          <w:i/>
+          <w:iCs/>
+        </w:rPr>
+        <w:t>/2g</w:t>
+      </w:r>
+      <w:r>
+        <w:rPr>
+          <w:i/>
+          <w:iCs/>
           <w:vertAlign w:val="superscript"/>
         </w:rPr>
         <w:t>2</w:t>
       </w:r>
       <w:r>
-        <w:t xml:space="preserve"> = </w:t>
-      </w:r>
-      <w:r>
-        <w:rPr>
-          <w:i/>
-          <w:iCs/>
-        </w:rPr>
-        <w:t>(µ/s)</w:t>
+        <w:rPr>
+          <w:i/>
+          <w:iCs/>
+        </w:rPr>
+        <w:t xml:space="preserve"> = (µ/s)</w:t>
       </w:r>
       <w:r>
         <w:rPr>
@@ -1026,294 +1323,390 @@
         <w:t>2</w:t>
       </w:r>
       <w:r>
+        <w:rPr>
+          <w:i/>
+          <w:iCs/>
+        </w:rPr>
+        <w:t xml:space="preserve"> e</w:t>
+      </w:r>
+      <w:r>
+        <w:rPr>
+          <w:i/>
+          <w:iCs/>
+          <w:vertAlign w:val="superscript"/>
+        </w:rPr>
+        <w:t xml:space="preserve">-U/s </w:t>
+      </w:r>
+      <w:r>
+        <w:rPr>
+          <w:i/>
+          <w:iCs/>
+        </w:rPr>
+        <w:t xml:space="preserve">/ 2 </w:t>
+      </w:r>
+      <w:r>
+        <w:rPr>
+          <w:rFonts w:ascii="Arial" w:hAnsi="Arial" w:cs="Arial"/>
+          <w:i/>
+          <w:iCs/>
+        </w:rPr>
+        <w:t>≈</w:t>
+      </w:r>
+      <w:r>
+        <w:rPr>
+          <w:i/>
+          <w:iCs/>
+        </w:rPr>
+        <w:t xml:space="preserve"> (µ/s)</w:t>
+      </w:r>
+      <w:r>
+        <w:rPr>
+          <w:i/>
+          <w:iCs/>
+          <w:vertAlign w:val="superscript"/>
+        </w:rPr>
+        <w:t>2</w:t>
+      </w:r>
+      <w:r>
+        <w:t>. The last approximation is discussed above in (1).</w:t>
+      </w:r>
+    </w:p>
+    <w:p>
+      <w:pPr>
+        <w:pStyle w:val="ListParagraph"/>
+        <w:numPr>
+          <w:ilvl w:val="0"/>
+          <w:numId w:val="1"/>
+        </w:numPr>
+        <w:bidi w:val="0"/>
+      </w:pPr>
+      <w:r>
+        <w:t>We added "expected" in L95 and L96.</w:t>
+      </w:r>
+    </w:p>
+    <w:p>
+      <w:pPr>
+        <w:pStyle w:val="ListParagraph"/>
+        <w:numPr>
+          <w:ilvl w:val="0"/>
+          <w:numId w:val="1"/>
+        </w:numPr>
+        <w:bidi w:val="0"/>
+      </w:pPr>
+      <w:r>
+        <w:t xml:space="preserve">Thank you for finding the mistake </w:t>
+      </w:r>
+      <w:r>
+        <w:t xml:space="preserve">Eq. 1 and 2 and </w:t>
+      </w:r>
+      <w:r>
+        <w:t xml:space="preserve">in </w:t>
+      </w:r>
+      <w:r>
+        <w:t xml:space="preserve">Appendix 1 </w:t>
+      </w:r>
+      <w:r>
+        <w:t xml:space="preserve">in the calculation of </w:t>
+      </w:r>
+      <w:r>
+        <w:rPr>
+          <w:i/>
+          <w:iCs/>
+        </w:rPr>
+        <w:t>q</w:t>
+      </w:r>
+      <w:r>
+        <w:t xml:space="preserve"> the appearance probability. We corrected the expressions, which led also to corrections in </w:t>
+      </w:r>
+      <w:proofErr w:type="spellStart"/>
+      <w:r>
+        <w:t>Eqs</w:t>
+      </w:r>
+      <w:proofErr w:type="spellEnd"/>
+      <w:r>
+        <w:t xml:space="preserve">. 5-7. </w:t>
+      </w:r>
+      <w:proofErr w:type="gramStart"/>
+      <w:r>
+        <w:t>We</w:t>
+      </w:r>
+      <w:proofErr w:type="gramEnd"/>
+      <w:r>
+        <w:t xml:space="preserve"> reproduced Figs. 2, 4 and S1. The fit with the simulations results is now slightly better. There is no major change in the conclusions.</w:t>
+      </w:r>
+    </w:p>
+    <w:p>
+      <w:pPr>
+        <w:pStyle w:val="ListParagraph"/>
+        <w:numPr>
+          <w:ilvl w:val="0"/>
+          <w:numId w:val="1"/>
+        </w:numPr>
+        <w:bidi w:val="0"/>
+      </w:pPr>
+      <w:r>
+        <w:t>We added a note about U+2</w:t>
+      </w:r>
+      <w:r>
+        <w:t>µ≈</w:t>
+      </w:r>
+      <w:r>
+        <w:t>U because U&gt;&gt;</w:t>
+      </w:r>
+      <w:r>
+        <w:t>µ to appendix 1</w:t>
+      </w:r>
+      <w:r>
+        <w:t xml:space="preserve">. Therefore the frequency of mutation-free </w:t>
+      </w:r>
+      <w:proofErr w:type="spellStart"/>
+      <w:r>
+        <w:rPr>
+          <w:i/>
+          <w:iCs/>
+        </w:rPr>
+        <w:t>ab</w:t>
+      </w:r>
+      <w:proofErr w:type="spellEnd"/>
+      <w:r>
+        <w:t xml:space="preserve"> can be written as e</w:t>
+      </w:r>
+      <w:r>
+        <w:rPr>
+          <w:vertAlign w:val="superscript"/>
+        </w:rPr>
+        <w:t>-U/s</w:t>
+      </w:r>
+      <w:r>
+        <w:t xml:space="preserve"> rather </w:t>
+      </w:r>
+      <w:proofErr w:type="spellStart"/>
+      <w:r>
+        <w:t>then</w:t>
+      </w:r>
+      <w:proofErr w:type="spellEnd"/>
+      <w:r>
+        <w:t xml:space="preserve"> e</w:t>
+      </w:r>
+      <w:r>
+        <w:rPr>
+          <w:vertAlign w:val="superscript"/>
+        </w:rPr>
+        <w:t>-(U</w:t>
+      </w:r>
+      <w:r>
+        <w:rPr>
+          <w:vertAlign w:val="superscript"/>
+        </w:rPr>
+        <w:t>+2</w:t>
+      </w:r>
+      <w:r>
+        <w:rPr>
+          <w:rFonts w:ascii="Arial" w:hAnsi="Arial" w:cs="Arial"/>
+          <w:vertAlign w:val="superscript"/>
+        </w:rPr>
+        <w:t>µ</w:t>
+      </w:r>
+      <w:r>
+        <w:rPr>
+          <w:vertAlign w:val="superscript"/>
+        </w:rPr>
+        <w:t>)/s</w:t>
+      </w:r>
+      <w:r>
+        <w:t>.</w:t>
+      </w:r>
+      <w:r>
+        <w:t xml:space="preserve"> The same goes for the frequency of mutation free </w:t>
+      </w:r>
+      <w:proofErr w:type="spellStart"/>
+      <w:r>
+        <w:rPr>
+          <w:i/>
+          <w:iCs/>
+        </w:rPr>
+        <w:t>aB</w:t>
+      </w:r>
+      <w:proofErr w:type="spellEnd"/>
+      <w:r>
+        <w:t xml:space="preserve"> which can be written as </w:t>
+      </w:r>
+      <w:r>
+        <w:rPr>
+          <w:i/>
+          <w:iCs/>
+        </w:rPr>
+        <w:t>µ</w:t>
+      </w:r>
+      <w:r>
+        <w:rPr>
+          <w:i/>
+          <w:iCs/>
+        </w:rPr>
+        <w:t>/s</w:t>
+      </w:r>
+      <w:r>
+        <w:rPr>
+          <w:i/>
+          <w:iCs/>
+        </w:rPr>
+        <w:t>*</w:t>
+      </w:r>
+      <w:r>
+        <w:rPr>
+          <w:i/>
+          <w:iCs/>
+        </w:rPr>
+        <w:t>e</w:t>
+      </w:r>
+      <w:r>
+        <w:rPr>
+          <w:i/>
+          <w:iCs/>
+          <w:vertAlign w:val="superscript"/>
+        </w:rPr>
+        <w:t>-U/s</w:t>
+      </w:r>
+      <w:r>
+        <w:t xml:space="preserve"> with the additional factor of </w:t>
+      </w:r>
+      <w:r>
+        <w:rPr>
+          <w:i/>
+          <w:iCs/>
+        </w:rPr>
+        <w:t>(1-</w:t>
+      </w:r>
+      <w:r>
+        <w:rPr>
+          <w:i/>
+          <w:iCs/>
+        </w:rPr>
+        <w:t>µ</w:t>
+      </w:r>
+      <w:r>
+        <w:rPr>
+          <w:i/>
+          <w:iCs/>
+        </w:rPr>
+        <w:t>/s)</w:t>
+      </w:r>
+      <w:r>
+        <w:t>.</w:t>
+      </w:r>
+    </w:p>
+    <w:p>
+      <w:pPr>
+        <w:pStyle w:val="ListParagraph"/>
+        <w:numPr>
+          <w:ilvl w:val="0"/>
+          <w:numId w:val="1"/>
+        </w:numPr>
+        <w:bidi w:val="0"/>
+      </w:pPr>
+      <w:r>
+        <w:t xml:space="preserve">Section 3.3 on </w:t>
+      </w:r>
+      <w:proofErr w:type="spellStart"/>
+      <w:r>
+        <w:t>SIM</w:t>
+      </w:r>
+      <w:r>
+        <w:rPr>
+          <w:vertAlign w:val="subscript"/>
+        </w:rPr>
+        <w:t>e</w:t>
+      </w:r>
+      <w:proofErr w:type="spellEnd"/>
+      <w:r>
+        <w:t xml:space="preserve"> was revised. We hope that the motivation for this extension is clearer now.</w:t>
+      </w:r>
+    </w:p>
+    <w:p>
+      <w:pPr>
+        <w:pStyle w:val="ListParagraph"/>
+        <w:numPr>
+          <w:ilvl w:val="0"/>
+          <w:numId w:val="1"/>
+        </w:numPr>
+        <w:bidi w:val="0"/>
+      </w:pPr>
+      <w:r>
+        <w:t xml:space="preserve">Figure 4: We changed the axes labels, the legend, and the text so that it would be clearer that the figure axes are relative measures in comparison to NM; </w:t>
+      </w:r>
+      <w:r>
+        <w:t xml:space="preserve">added a note about limit the limit on </w:t>
+      </w:r>
+      <w:r>
+        <w:t>τ (</w:t>
+      </w:r>
+      <w:proofErr w:type="spellStart"/>
+      <w:r>
+        <w:rPr>
+          <w:i/>
+          <w:iCs/>
+        </w:rPr>
+        <w:t>τU</w:t>
+      </w:r>
+      <w:proofErr w:type="spellEnd"/>
+      <w:r>
+        <w:t>&lt;&lt;1) to the figure legend</w:t>
+      </w:r>
+      <w:r>
+        <w:t xml:space="preserve"> – for CM this is equivalent to the constraint </w:t>
+      </w:r>
+      <w:r>
+        <w:rPr>
+          <w:i/>
+          <w:iCs/>
+        </w:rPr>
+        <w:t>U</w:t>
+      </w:r>
+      <w:r>
+        <w:t>&lt;&lt;1</w:t>
+      </w:r>
+      <w:r>
+        <w:t xml:space="preserve"> used throughout the manuscript, for SIM this is a constraint that ensures that single mutants don't become rare due to mutational load.</w:t>
+      </w:r>
+    </w:p>
+    <w:p>
+      <w:pPr>
+        <w:pStyle w:val="ListParagraph"/>
+        <w:numPr>
+          <w:ilvl w:val="0"/>
+          <w:numId w:val="1"/>
+        </w:numPr>
+        <w:bidi w:val="0"/>
+      </w:pPr>
+      <w:r>
+        <w:t xml:space="preserve">We added a paragraph to the introduction </w:t>
+      </w:r>
+      <w:r>
+        <w:t xml:space="preserve">and also expanded in the discussion </w:t>
+      </w:r>
+      <w:proofErr w:type="gramStart"/>
+      <w:r>
+        <w:t>about</w:t>
+      </w:r>
+      <w:proofErr w:type="gramEnd"/>
+      <w:r>
         <w:t xml:space="preserve"> </w:t>
       </w:r>
       <w:r>
-        <w:t>e</w:t>
-      </w:r>
-      <w:r>
-        <w:rPr>
-          <w:vertAlign w:val="superscript"/>
-        </w:rPr>
-        <w:t>-U/s</w:t>
-      </w:r>
-      <w:r>
-        <w:rPr>
-          <w:vertAlign w:val="superscript"/>
-        </w:rPr>
+        <w:t xml:space="preserve">our former findings (Ram &amp; </w:t>
+      </w:r>
+      <w:proofErr w:type="spellStart"/>
+      <w:r>
+        <w:t>Hadany</w:t>
+      </w:r>
+      <w:proofErr w:type="spellEnd"/>
+      <w:r>
+        <w:t xml:space="preserve"> 2012)</w:t>
+      </w:r>
+      <w:r>
         <w:t xml:space="preserve"> </w:t>
       </w:r>
       <w:r>
-        <w:t xml:space="preserve">/ 2 </w:t>
-      </w:r>
-      <w:r>
-        <w:rPr>
-          <w:rFonts w:ascii="Arial" w:hAnsi="Arial" w:cs="Arial"/>
-        </w:rPr>
-        <w:t>≈</w:t>
-      </w:r>
-      <w:r>
-        <w:t xml:space="preserve"> </w:t>
-      </w:r>
-      <w:r>
-        <w:rPr>
-          <w:i/>
-          <w:iCs/>
-        </w:rPr>
-        <w:t>(µ/s)</w:t>
-      </w:r>
-      <w:r>
-        <w:rPr>
-          <w:i/>
-          <w:iCs/>
-          <w:vertAlign w:val="superscript"/>
-        </w:rPr>
-        <w:t>2</w:t>
-      </w:r>
-      <w:r>
-        <w:rPr>
-          <w:i/>
-          <w:iCs/>
-        </w:rPr>
-        <w:t xml:space="preserve"> </w:t>
-      </w:r>
-      <w:r>
-        <w:t>. The last approximation is discussed above in (1).</w:t>
-      </w:r>
-    </w:p>
-    <w:p>
-      <w:pPr>
-        <w:pStyle w:val="ListParagraph"/>
-        <w:numPr>
-          <w:ilvl w:val="0"/>
-          <w:numId w:val="1"/>
-        </w:numPr>
-        <w:bidi w:val="0"/>
-      </w:pPr>
-      <w:r>
-        <w:t>We added "expected" in L95 and L96.</w:t>
-      </w:r>
-    </w:p>
-    <w:p>
-      <w:pPr>
-        <w:pStyle w:val="ListParagraph"/>
-        <w:numPr>
-          <w:ilvl w:val="0"/>
-          <w:numId w:val="1"/>
-        </w:numPr>
-        <w:bidi w:val="0"/>
-      </w:pPr>
-      <w:r>
-        <w:t xml:space="preserve">Eq. 1 and 2 and Appendix 1 </w:t>
-      </w:r>
-      <w:r>
-        <w:rPr>
-          <w:highlight w:val="red"/>
-        </w:rPr>
-        <w:t>NEED TO BE FIXED</w:t>
-      </w:r>
-      <w:r>
-        <w:t xml:space="preserve"> </w:t>
-      </w:r>
-      <w:r>
-        <w:t>?</w:t>
-      </w:r>
-      <w:r>
-        <w:t>– the conditioning on single mutants was supposed to be that they are mutation-free – e</w:t>
-      </w:r>
-      <w:r>
-        <w:rPr>
-          <w:vertAlign w:val="superscript"/>
-        </w:rPr>
-        <w:t>-U/s</w:t>
-      </w:r>
-      <w:r>
-        <w:t xml:space="preserve"> – and with a mutation in one of the focus loci – 2</w:t>
-      </w:r>
-      <w:r>
-        <w:t>(</w:t>
-      </w:r>
-      <w:r>
-        <w:t>µ</w:t>
-      </w:r>
-      <w:r>
-        <w:t>/s</w:t>
-      </w:r>
-      <w:r>
-        <w:t>)(1-</w:t>
-      </w:r>
-      <w:r>
-        <w:t>µ</w:t>
-      </w:r>
-      <w:r>
-        <w:t>/s</w:t>
-      </w:r>
-      <w:r>
-        <w:t>)</w:t>
-      </w:r>
-      <w:r>
-        <w:rPr>
-          <w:rFonts w:ascii="Arial" w:hAnsi="Arial" w:cs="Arial"/>
-        </w:rPr>
-        <w:t xml:space="preserve"> ≈ </w:t>
-      </w:r>
-      <w:r>
-        <w:t>2</w:t>
-      </w:r>
-      <w:r>
-        <w:t>µ</w:t>
-      </w:r>
-      <w:r>
-        <w:t>/s</w:t>
-      </w:r>
-      <w:r>
-        <w:t>.</w:t>
-      </w:r>
-    </w:p>
-    <w:p>
-      <w:pPr>
-        <w:pStyle w:val="ListParagraph"/>
-        <w:numPr>
-          <w:ilvl w:val="0"/>
-          <w:numId w:val="1"/>
-        </w:numPr>
-        <w:bidi w:val="0"/>
-      </w:pPr>
-      <w:r>
-        <w:t>We added a note about U+2</w:t>
-      </w:r>
-      <w:r>
-        <w:t>µ≈</w:t>
-      </w:r>
-      <w:r>
-        <w:t>U because U&gt;&gt;</w:t>
-      </w:r>
-      <w:r>
-        <w:t>µ to appendix 1</w:t>
-      </w:r>
-      <w:r>
-        <w:t xml:space="preserve">. Therefore the frequency of mutation-free </w:t>
-      </w:r>
-      <w:r>
-        <w:rPr>
-          <w:i/>
-          <w:iCs/>
-        </w:rPr>
-        <w:t>ab</w:t>
-      </w:r>
-      <w:r>
-        <w:t xml:space="preserve"> can be written as e</w:t>
-      </w:r>
-      <w:r>
-        <w:rPr>
-          <w:vertAlign w:val="superscript"/>
-        </w:rPr>
-        <w:t>-U/s</w:t>
-      </w:r>
-      <w:r>
-        <w:t xml:space="preserve"> rather then e</w:t>
-      </w:r>
-      <w:r>
-        <w:rPr>
-          <w:vertAlign w:val="superscript"/>
-        </w:rPr>
-        <w:t>-(u+2</w:t>
-      </w:r>
-      <w:r>
-        <w:rPr>
-          <w:rFonts w:ascii="Arial" w:hAnsi="Arial" w:cs="Arial"/>
-          <w:vertAlign w:val="superscript"/>
-        </w:rPr>
-        <w:t>µ</w:t>
-      </w:r>
-      <w:r>
-        <w:rPr>
-          <w:vertAlign w:val="superscript"/>
-        </w:rPr>
-        <w:t>)/s</w:t>
-      </w:r>
-      <w:r>
-        <w:t>.</w:t>
-      </w:r>
-    </w:p>
-    <w:p>
-      <w:pPr>
-        <w:pStyle w:val="ListParagraph"/>
-        <w:numPr>
-          <w:ilvl w:val="0"/>
-          <w:numId w:val="1"/>
-        </w:numPr>
-        <w:bidi w:val="0"/>
-      </w:pPr>
-      <w:r>
-        <w:t>Section 3.3 on SIM</w:t>
-      </w:r>
-      <w:r>
-        <w:rPr>
-          <w:vertAlign w:val="subscript"/>
-        </w:rPr>
-        <w:t>e</w:t>
-      </w:r>
-      <w:r>
-        <w:t xml:space="preserve"> was revised. We hope that the motivation for this extension is clearer now.</w:t>
-      </w:r>
-    </w:p>
-    <w:p>
-      <w:pPr>
-        <w:pStyle w:val="ListParagraph"/>
-        <w:numPr>
-          <w:ilvl w:val="0"/>
-          <w:numId w:val="1"/>
-        </w:numPr>
-        <w:bidi w:val="0"/>
-      </w:pPr>
-      <w:r>
-        <w:t xml:space="preserve">Figure 4: We changed the axes labels, the legend, and the text so that it would be clearer that the figure axes </w:t>
-      </w:r>
-      <w:r>
-        <w:t>are relative measures</w:t>
-      </w:r>
-      <w:r>
-        <w:t xml:space="preserve"> in comparison to NM; </w:t>
-      </w:r>
-      <w:r>
-        <w:t xml:space="preserve">added a note about limit the limit on </w:t>
-      </w:r>
-      <w:r>
-        <w:t>τ (τU&lt;&lt;1) to the figure legend</w:t>
-      </w:r>
-      <w:r>
-        <w:t xml:space="preserve"> – for CM this is equivalent to the constraint </w:t>
-      </w:r>
-      <w:r>
-        <w:t>U&lt;&lt;1</w:t>
-      </w:r>
-      <w:r>
-        <w:t xml:space="preserve"> used throughout the manuscript, for SIM this is a constraint that ensures that single mutants don't become rare due to mutational load.</w:t>
-      </w:r>
-    </w:p>
-    <w:p>
-      <w:pPr>
-        <w:pStyle w:val="ListParagraph"/>
-        <w:numPr>
-          <w:ilvl w:val="0"/>
-          <w:numId w:val="1"/>
-        </w:numPr>
-        <w:bidi w:val="0"/>
-      </w:pPr>
-      <w:r>
-        <w:t xml:space="preserve">We added a paragraph to the introduction </w:t>
-      </w:r>
-      <w:r>
-        <w:t xml:space="preserve">and also expanded in the discussion about </w:t>
-      </w:r>
-      <w:r>
-        <w:t>our former findings (Ram &amp; Hadany 2012)</w:t>
-      </w:r>
-      <w:r>
-        <w:t xml:space="preserve"> </w:t>
-      </w:r>
-      <w:r>
         <w:t xml:space="preserve">in which we've shown that SIM can be selected for (see also </w:t>
       </w:r>
       <w:r>
@@ -1328,9 +1721,6 @@
           <w:numId w:val="1"/>
         </w:numPr>
         <w:bidi w:val="0"/>
-        <w:rPr>
-          <w:rFonts w:hint="cs"/>
-        </w:rPr>
       </w:pPr>
       <w:r>
         <w:t xml:space="preserve">We added a </w:t>
@@ -1344,8 +1734,6 @@
       <w:r>
         <w:t xml:space="preserve">the individual's </w:t>
       </w:r>
-      <w:bookmarkStart w:id="0" w:name="_GoBack"/>
-      <w:bookmarkEnd w:id="0"/>
       <w:r>
         <w:t xml:space="preserve">condition is costly. However, organisms constantly asses their condition for other purposes – bacteria, for example, have a number of stress responses such as the SOS response and the general stress response. Once these mechanisms already exist, they can be recruited to regulate the mutation rate. One doesn't need to consider their cost for SIM because these mechanisms operate in NM and CM and are essential for viable organisms (see Foster 2007 for details on SIM and bacterial stress responses). </w:t>
       </w:r>

</xml_diff>